<commit_message>
Agregados las historias - 25 historias
</commit_message>
<xml_diff>
--- a/Doc/TrabajoGrupal_ConSoft.docx
+++ b/Doc/TrabajoGrupal_ConSoft.docx
@@ -1258,8 +1258,6 @@
               <w:pStyle w:val="Contenidotabla"/>
               <w:jc w:val="center"/>
             </w:pPr>
-            <w:bookmarkStart w:id="2" w:name="_GoBack"/>
-            <w:bookmarkEnd w:id="2"/>
           </w:p>
         </w:tc>
         <w:tc>
@@ -1674,6 +1672,7 @@
           <w:p>
             <w:pPr>
               <w:pStyle w:val="Contenidotabla"/>
+              <w:jc w:val="center"/>
             </w:pPr>
           </w:p>
         </w:tc>
@@ -1687,7 +1686,10 @@
               <w:cnfStyle w:val="000000000000" w:firstRow="0" w:lastRow="0" w:firstColumn="0" w:lastColumn="0" w:oddVBand="0" w:evenVBand="0" w:oddHBand="0" w:evenHBand="0" w:firstRowFirstColumn="0" w:firstRowLastColumn="0" w:lastRowFirstColumn="0" w:lastRowLastColumn="0"/>
             </w:pPr>
             <w:r>
-              <w:t>HU010</w:t>
+              <w:t>HU01</w:t>
+            </w:r>
+            <w:r>
+              <w:t>0</w:t>
             </w:r>
           </w:p>
         </w:tc>
@@ -1701,7 +1703,7 @@
               <w:cnfStyle w:val="000000000000" w:firstRow="0" w:lastRow="0" w:firstColumn="0" w:lastColumn="0" w:oddVBand="0" w:evenVBand="0" w:oddHBand="0" w:evenHBand="0" w:firstRowFirstColumn="0" w:firstRowLastColumn="0" w:lastRowFirstColumn="0" w:lastRowLastColumn="0"/>
             </w:pPr>
             <w:r>
-              <w:t>Sincronización de contraseñas</w:t>
+              <w:t>Autenticación de dos factores</w:t>
             </w:r>
           </w:p>
         </w:tc>
@@ -1715,7 +1717,7 @@
               <w:cnfStyle w:val="000000000000" w:firstRow="0" w:lastRow="0" w:firstColumn="0" w:lastColumn="0" w:oddVBand="0" w:evenVBand="0" w:oddHBand="0" w:evenHBand="0" w:firstRowFirstColumn="0" w:firstRowLastColumn="0" w:lastRowFirstColumn="0" w:lastRowLastColumn="0"/>
             </w:pPr>
             <w:r>
-              <w:t>Como usuario, quiero que mis contraseñas se sincronicen en todos mis dispositivos.</w:t>
+              <w:t>Como usuario, quiero activar la autenticación de dos factores para mayor seguridad en mi cuenta.</w:t>
             </w:r>
           </w:p>
         </w:tc>
@@ -1730,7 +1732,7 @@
               <w:cnfStyle w:val="000000000000" w:firstRow="0" w:lastRow="0" w:firstColumn="0" w:lastColumn="0" w:oddVBand="0" w:evenVBand="0" w:oddHBand="0" w:evenHBand="0" w:firstRowFirstColumn="0" w:firstRowLastColumn="0" w:lastRowFirstColumn="0" w:lastRowLastColumn="0"/>
             </w:pPr>
             <w:r>
-              <w:t>4 días ideales</w:t>
+              <w:t>3 días ideales</w:t>
             </w:r>
           </w:p>
         </w:tc>
@@ -1772,7 +1774,10 @@
               <w:cnfStyle w:val="000000100000" w:firstRow="0" w:lastRow="0" w:firstColumn="0" w:lastColumn="0" w:oddVBand="0" w:evenVBand="0" w:oddHBand="1" w:evenHBand="0" w:firstRowFirstColumn="0" w:firstRowLastColumn="0" w:lastRowFirstColumn="0" w:lastRowLastColumn="0"/>
             </w:pPr>
             <w:r>
-              <w:t>HU011</w:t>
+              <w:t>HU01</w:t>
+            </w:r>
+            <w:r>
+              <w:t>1</w:t>
             </w:r>
           </w:p>
         </w:tc>
@@ -1786,7 +1791,7 @@
               <w:cnfStyle w:val="000000100000" w:firstRow="0" w:lastRow="0" w:firstColumn="0" w:lastColumn="0" w:oddVBand="0" w:evenVBand="0" w:oddHBand="1" w:evenHBand="0" w:firstRowFirstColumn="0" w:firstRowLastColumn="0" w:lastRowFirstColumn="0" w:lastRowLastColumn="0"/>
             </w:pPr>
             <w:r>
-              <w:t>Autenticación de dos factores</w:t>
+              <w:t>Categorizar contraseñas</w:t>
             </w:r>
           </w:p>
         </w:tc>
@@ -1800,7 +1805,7 @@
               <w:cnfStyle w:val="000000100000" w:firstRow="0" w:lastRow="0" w:firstColumn="0" w:lastColumn="0" w:oddVBand="0" w:evenVBand="0" w:oddHBand="1" w:evenHBand="0" w:firstRowFirstColumn="0" w:firstRowLastColumn="0" w:lastRowFirstColumn="0" w:lastRowLastColumn="0"/>
             </w:pPr>
             <w:r>
-              <w:t>Como usuario, quiero activar la autenticación de dos factores para mayor seguridad en mi cuenta.</w:t>
+              <w:t>Como usuario, quiero poder organizar mis contraseñas en categorías como trabajo, personal, etc.</w:t>
             </w:r>
           </w:p>
         </w:tc>
@@ -1815,7 +1820,7 @@
               <w:cnfStyle w:val="000000100000" w:firstRow="0" w:lastRow="0" w:firstColumn="0" w:lastColumn="0" w:oddVBand="0" w:evenVBand="0" w:oddHBand="1" w:evenHBand="0" w:firstRowFirstColumn="0" w:firstRowLastColumn="0" w:lastRowFirstColumn="0" w:lastRowLastColumn="0"/>
             </w:pPr>
             <w:r>
-              <w:t>3 días ideales</w:t>
+              <w:t>2 días ideales</w:t>
             </w:r>
           </w:p>
         </w:tc>
@@ -1854,7 +1859,10 @@
               <w:cnfStyle w:val="000000000000" w:firstRow="0" w:lastRow="0" w:firstColumn="0" w:lastColumn="0" w:oddVBand="0" w:evenVBand="0" w:oddHBand="0" w:evenHBand="0" w:firstRowFirstColumn="0" w:firstRowLastColumn="0" w:lastRowFirstColumn="0" w:lastRowLastColumn="0"/>
             </w:pPr>
             <w:r>
-              <w:t>HU012</w:t>
+              <w:t>HU01</w:t>
+            </w:r>
+            <w:r>
+              <w:t>2</w:t>
             </w:r>
           </w:p>
         </w:tc>
@@ -1868,7 +1876,7 @@
               <w:cnfStyle w:val="000000000000" w:firstRow="0" w:lastRow="0" w:firstColumn="0" w:lastColumn="0" w:oddVBand="0" w:evenVBand="0" w:oddHBand="0" w:evenHBand="0" w:firstRowFirstColumn="0" w:firstRowLastColumn="0" w:lastRowFirstColumn="0" w:lastRowLastColumn="0"/>
             </w:pPr>
             <w:r>
-              <w:t>Categorizar contraseñas</w:t>
+              <w:t>Exportar contraseñas</w:t>
             </w:r>
           </w:p>
         </w:tc>
@@ -1882,7 +1890,7 @@
               <w:cnfStyle w:val="000000000000" w:firstRow="0" w:lastRow="0" w:firstColumn="0" w:lastColumn="0" w:oddVBand="0" w:evenVBand="0" w:oddHBand="0" w:evenHBand="0" w:firstRowFirstColumn="0" w:firstRowLastColumn="0" w:lastRowFirstColumn="0" w:lastRowLastColumn="0"/>
             </w:pPr>
             <w:r>
-              <w:t>Como usuario, quiero poder organizar mis contraseñas en categorías como trabajo, personal, etc.</w:t>
+              <w:t>Como usuario, quiero poder exportar mis contraseñas a un archivo CSV para tener una copia de respaldo.</w:t>
             </w:r>
           </w:p>
         </w:tc>
@@ -1897,7 +1905,7 @@
               <w:cnfStyle w:val="000000000000" w:firstRow="0" w:lastRow="0" w:firstColumn="0" w:lastColumn="0" w:oddVBand="0" w:evenVBand="0" w:oddHBand="0" w:evenHBand="0" w:firstRowFirstColumn="0" w:firstRowLastColumn="0" w:lastRowFirstColumn="0" w:lastRowLastColumn="0"/>
             </w:pPr>
             <w:r>
-              <w:t>2 días ideales</w:t>
+              <w:t>3 días ideales</w:t>
             </w:r>
           </w:p>
         </w:tc>
@@ -1939,7 +1947,10 @@
               <w:cnfStyle w:val="000000100000" w:firstRow="0" w:lastRow="0" w:firstColumn="0" w:lastColumn="0" w:oddVBand="0" w:evenVBand="0" w:oddHBand="1" w:evenHBand="0" w:firstRowFirstColumn="0" w:firstRowLastColumn="0" w:lastRowFirstColumn="0" w:lastRowLastColumn="0"/>
             </w:pPr>
             <w:r>
-              <w:t>HU013</w:t>
+              <w:t>HU01</w:t>
+            </w:r>
+            <w:r>
+              <w:t>3</w:t>
             </w:r>
           </w:p>
         </w:tc>
@@ -1953,7 +1964,7 @@
               <w:cnfStyle w:val="000000100000" w:firstRow="0" w:lastRow="0" w:firstColumn="0" w:lastColumn="0" w:oddVBand="0" w:evenVBand="0" w:oddHBand="1" w:evenHBand="0" w:firstRowFirstColumn="0" w:firstRowLastColumn="0" w:lastRowFirstColumn="0" w:lastRowLastColumn="0"/>
             </w:pPr>
             <w:r>
-              <w:t>Exportar contraseñas</w:t>
+              <w:t>Importar contraseñas</w:t>
             </w:r>
           </w:p>
         </w:tc>
@@ -1967,7 +1978,15 @@
               <w:cnfStyle w:val="000000100000" w:firstRow="0" w:lastRow="0" w:firstColumn="0" w:lastColumn="0" w:oddVBand="0" w:evenVBand="0" w:oddHBand="1" w:evenHBand="0" w:firstRowFirstColumn="0" w:firstRowLastColumn="0" w:lastRowFirstColumn="0" w:lastRowLastColumn="0"/>
             </w:pPr>
             <w:r>
-              <w:t>Como usuario, quiero poder exportar mis contraseñas a un archivo CSV para tener una copia de respaldo.</w:t>
+              <w:t xml:space="preserve">Como usuario, quiero poder importar contraseñas desde un archivo CSV para cargarlas en </w:t>
+            </w:r>
+            <w:proofErr w:type="spellStart"/>
+            <w:r>
+              <w:t>PassKeeper</w:t>
+            </w:r>
+            <w:proofErr w:type="spellEnd"/>
+            <w:r>
+              <w:t>.</w:t>
             </w:r>
           </w:p>
         </w:tc>
@@ -2021,7 +2040,10 @@
               <w:cnfStyle w:val="000000000000" w:firstRow="0" w:lastRow="0" w:firstColumn="0" w:lastColumn="0" w:oddVBand="0" w:evenVBand="0" w:oddHBand="0" w:evenHBand="0" w:firstRowFirstColumn="0" w:firstRowLastColumn="0" w:lastRowFirstColumn="0" w:lastRowLastColumn="0"/>
             </w:pPr>
             <w:r>
-              <w:t>HU014</w:t>
+              <w:t>HU01</w:t>
+            </w:r>
+            <w:r>
+              <w:t>4</w:t>
             </w:r>
           </w:p>
         </w:tc>
@@ -2035,7 +2057,7 @@
               <w:cnfStyle w:val="000000000000" w:firstRow="0" w:lastRow="0" w:firstColumn="0" w:lastColumn="0" w:oddVBand="0" w:evenVBand="0" w:oddHBand="0" w:evenHBand="0" w:firstRowFirstColumn="0" w:firstRowLastColumn="0" w:lastRowFirstColumn="0" w:lastRowLastColumn="0"/>
             </w:pPr>
             <w:r>
-              <w:t>Importar contraseñas</w:t>
+              <w:t>Compartir contraseña de manera segura</w:t>
             </w:r>
           </w:p>
         </w:tc>
@@ -2049,15 +2071,7 @@
               <w:cnfStyle w:val="000000000000" w:firstRow="0" w:lastRow="0" w:firstColumn="0" w:lastColumn="0" w:oddVBand="0" w:evenVBand="0" w:oddHBand="0" w:evenHBand="0" w:firstRowFirstColumn="0" w:firstRowLastColumn="0" w:lastRowFirstColumn="0" w:lastRowLastColumn="0"/>
             </w:pPr>
             <w:r>
-              <w:t xml:space="preserve">Como usuario, quiero poder importar contraseñas desde un archivo CSV para cargarlas en </w:t>
-            </w:r>
-            <w:proofErr w:type="spellStart"/>
-            <w:r>
-              <w:t>PassKeeper</w:t>
-            </w:r>
-            <w:proofErr w:type="spellEnd"/>
-            <w:r>
-              <w:t>.</w:t>
+              <w:t>Como usuario, quiero poder compartir una contraseña de forma segura con otro usuario.</w:t>
             </w:r>
           </w:p>
         </w:tc>
@@ -2072,7 +2086,7 @@
               <w:cnfStyle w:val="000000000000" w:firstRow="0" w:lastRow="0" w:firstColumn="0" w:lastColumn="0" w:oddVBand="0" w:evenVBand="0" w:oddHBand="0" w:evenHBand="0" w:firstRowFirstColumn="0" w:firstRowLastColumn="0" w:lastRowFirstColumn="0" w:lastRowLastColumn="0"/>
             </w:pPr>
             <w:r>
-              <w:t>3 días ideales</w:t>
+              <w:t>4 días ideales</w:t>
             </w:r>
           </w:p>
         </w:tc>
@@ -2114,7 +2128,10 @@
               <w:cnfStyle w:val="000000100000" w:firstRow="0" w:lastRow="0" w:firstColumn="0" w:lastColumn="0" w:oddVBand="0" w:evenVBand="0" w:oddHBand="1" w:evenHBand="0" w:firstRowFirstColumn="0" w:firstRowLastColumn="0" w:lastRowFirstColumn="0" w:lastRowLastColumn="0"/>
             </w:pPr>
             <w:r>
-              <w:t>HU015</w:t>
+              <w:t>HU01</w:t>
+            </w:r>
+            <w:r>
+              <w:t>5</w:t>
             </w:r>
           </w:p>
         </w:tc>
@@ -2128,7 +2145,7 @@
               <w:cnfStyle w:val="000000100000" w:firstRow="0" w:lastRow="0" w:firstColumn="0" w:lastColumn="0" w:oddVBand="0" w:evenVBand="0" w:oddHBand="1" w:evenHBand="0" w:firstRowFirstColumn="0" w:firstRowLastColumn="0" w:lastRowFirstColumn="0" w:lastRowLastColumn="0"/>
             </w:pPr>
             <w:r>
-              <w:t>Compartir contraseña de manera segura</w:t>
+              <w:t>Historial de cambios de contraseñas</w:t>
             </w:r>
           </w:p>
         </w:tc>
@@ -2142,7 +2159,7 @@
               <w:cnfStyle w:val="000000100000" w:firstRow="0" w:lastRow="0" w:firstColumn="0" w:lastColumn="0" w:oddVBand="0" w:evenVBand="0" w:oddHBand="1" w:evenHBand="0" w:firstRowFirstColumn="0" w:firstRowLastColumn="0" w:lastRowFirstColumn="0" w:lastRowLastColumn="0"/>
             </w:pPr>
             <w:r>
-              <w:t>Como usuario, quiero poder compartir una contraseña de forma segura con otro usuario.</w:t>
+              <w:t>Como usuario, quiero poder ver un historial de cambios en una contraseña específica para controlar cuándo fue modificada.</w:t>
             </w:r>
           </w:p>
         </w:tc>
@@ -2157,7 +2174,7 @@
               <w:cnfStyle w:val="000000100000" w:firstRow="0" w:lastRow="0" w:firstColumn="0" w:lastColumn="0" w:oddVBand="0" w:evenVBand="0" w:oddHBand="1" w:evenHBand="0" w:firstRowFirstColumn="0" w:firstRowLastColumn="0" w:lastRowFirstColumn="0" w:lastRowLastColumn="0"/>
             </w:pPr>
             <w:r>
-              <w:t>4 días ideales</w:t>
+              <w:t>2 días ideales</w:t>
             </w:r>
           </w:p>
         </w:tc>
@@ -2196,7 +2213,10 @@
               <w:cnfStyle w:val="000000000000" w:firstRow="0" w:lastRow="0" w:firstColumn="0" w:lastColumn="0" w:oddVBand="0" w:evenVBand="0" w:oddHBand="0" w:evenHBand="0" w:firstRowFirstColumn="0" w:firstRowLastColumn="0" w:lastRowFirstColumn="0" w:lastRowLastColumn="0"/>
             </w:pPr>
             <w:r>
-              <w:t>HU016</w:t>
+              <w:t>HU01</w:t>
+            </w:r>
+            <w:r>
+              <w:t>6</w:t>
             </w:r>
           </w:p>
         </w:tc>
@@ -2210,7 +2230,7 @@
               <w:cnfStyle w:val="000000000000" w:firstRow="0" w:lastRow="0" w:firstColumn="0" w:lastColumn="0" w:oddVBand="0" w:evenVBand="0" w:oddHBand="0" w:evenHBand="0" w:firstRowFirstColumn="0" w:firstRowLastColumn="0" w:lastRowFirstColumn="0" w:lastRowLastColumn="0"/>
             </w:pPr>
             <w:r>
-              <w:t>Historial de cambios de contraseñas</w:t>
+              <w:t>Cerrar sesión automáticamente</w:t>
             </w:r>
           </w:p>
         </w:tc>
@@ -2224,7 +2244,15 @@
               <w:cnfStyle w:val="000000000000" w:firstRow="0" w:lastRow="0" w:firstColumn="0" w:lastColumn="0" w:oddVBand="0" w:evenVBand="0" w:oddHBand="0" w:evenHBand="0" w:firstRowFirstColumn="0" w:firstRowLastColumn="0" w:lastRowFirstColumn="0" w:lastRowLastColumn="0"/>
             </w:pPr>
             <w:r>
-              <w:t>Como usuario, quiero poder ver un historial de cambios en una contraseña específica para controlar cuándo fue modificada.</w:t>
+              <w:t xml:space="preserve">Como usuario, quiero que </w:t>
+            </w:r>
+            <w:proofErr w:type="spellStart"/>
+            <w:r>
+              <w:t>PassKeeper</w:t>
+            </w:r>
+            <w:proofErr w:type="spellEnd"/>
+            <w:r>
+              <w:t xml:space="preserve"> cierre sesión automáticamente después de un periodo de inactividad por seguridad.</w:t>
             </w:r>
           </w:p>
         </w:tc>
@@ -2281,7 +2309,10 @@
               <w:cnfStyle w:val="000000100000" w:firstRow="0" w:lastRow="0" w:firstColumn="0" w:lastColumn="0" w:oddVBand="0" w:evenVBand="0" w:oddHBand="1" w:evenHBand="0" w:firstRowFirstColumn="0" w:firstRowLastColumn="0" w:lastRowFirstColumn="0" w:lastRowLastColumn="0"/>
             </w:pPr>
             <w:r>
-              <w:t>HU017</w:t>
+              <w:t>HU01</w:t>
+            </w:r>
+            <w:r>
+              <w:t>7</w:t>
             </w:r>
           </w:p>
         </w:tc>
@@ -2295,7 +2326,7 @@
               <w:cnfStyle w:val="000000100000" w:firstRow="0" w:lastRow="0" w:firstColumn="0" w:lastColumn="0" w:oddVBand="0" w:evenVBand="0" w:oddHBand="1" w:evenHBand="0" w:firstRowFirstColumn="0" w:firstRowLastColumn="0" w:lastRowFirstColumn="0" w:lastRowLastColumn="0"/>
             </w:pPr>
             <w:r>
-              <w:t>Cerrar sesión automáticamente</w:t>
+              <w:t>Notificaciones de seguridad</w:t>
             </w:r>
           </w:p>
         </w:tc>
@@ -2309,15 +2340,7 @@
               <w:cnfStyle w:val="000000100000" w:firstRow="0" w:lastRow="0" w:firstColumn="0" w:lastColumn="0" w:oddVBand="0" w:evenVBand="0" w:oddHBand="1" w:evenHBand="0" w:firstRowFirstColumn="0" w:firstRowLastColumn="0" w:lastRowFirstColumn="0" w:lastRowLastColumn="0"/>
             </w:pPr>
             <w:r>
-              <w:t xml:space="preserve">Como usuario, quiero que </w:t>
-            </w:r>
-            <w:proofErr w:type="spellStart"/>
-            <w:r>
-              <w:t>PassKeeper</w:t>
-            </w:r>
-            <w:proofErr w:type="spellEnd"/>
-            <w:r>
-              <w:t xml:space="preserve"> cierre sesión automáticamente después de un periodo de inactividad por seguridad.</w:t>
+              <w:t>Como usuario, quiero recibir notificaciones si hay intentos de acceso sospechosos a mi cuenta.</w:t>
             </w:r>
           </w:p>
         </w:tc>
@@ -2332,7 +2355,7 @@
               <w:cnfStyle w:val="000000100000" w:firstRow="0" w:lastRow="0" w:firstColumn="0" w:lastColumn="0" w:oddVBand="0" w:evenVBand="0" w:oddHBand="1" w:evenHBand="0" w:firstRowFirstColumn="0" w:firstRowLastColumn="0" w:lastRowFirstColumn="0" w:lastRowLastColumn="0"/>
             </w:pPr>
             <w:r>
-              <w:t>2 días ideales</w:t>
+              <w:t>3 días ideales</w:t>
             </w:r>
           </w:p>
         </w:tc>
@@ -2371,7 +2394,10 @@
               <w:cnfStyle w:val="000000000000" w:firstRow="0" w:lastRow="0" w:firstColumn="0" w:lastColumn="0" w:oddVBand="0" w:evenVBand="0" w:oddHBand="0" w:evenHBand="0" w:firstRowFirstColumn="0" w:firstRowLastColumn="0" w:lastRowFirstColumn="0" w:lastRowLastColumn="0"/>
             </w:pPr>
             <w:r>
-              <w:t>HU018</w:t>
+              <w:t>HU01</w:t>
+            </w:r>
+            <w:r>
+              <w:t>8</w:t>
             </w:r>
           </w:p>
         </w:tc>
@@ -2385,7 +2411,7 @@
               <w:cnfStyle w:val="000000000000" w:firstRow="0" w:lastRow="0" w:firstColumn="0" w:lastColumn="0" w:oddVBand="0" w:evenVBand="0" w:oddHBand="0" w:evenHBand="0" w:firstRowFirstColumn="0" w:firstRowLastColumn="0" w:lastRowFirstColumn="0" w:lastRowLastColumn="0"/>
             </w:pPr>
             <w:r>
-              <w:t>Notificaciones de seguridad</w:t>
+              <w:t>Integración con navegador</w:t>
             </w:r>
           </w:p>
         </w:tc>
@@ -2399,7 +2425,15 @@
               <w:cnfStyle w:val="000000000000" w:firstRow="0" w:lastRow="0" w:firstColumn="0" w:lastColumn="0" w:oddVBand="0" w:evenVBand="0" w:oddHBand="0" w:evenHBand="0" w:firstRowFirstColumn="0" w:firstRowLastColumn="0" w:lastRowFirstColumn="0" w:lastRowLastColumn="0"/>
             </w:pPr>
             <w:r>
-              <w:t>Como usuario, quiero recibir notificaciones si hay intentos de acceso sospechosos a mi cuenta.</w:t>
+              <w:t xml:space="preserve">Como usuario, quiero que </w:t>
+            </w:r>
+            <w:proofErr w:type="spellStart"/>
+            <w:r>
+              <w:t>PassKeeper</w:t>
+            </w:r>
+            <w:proofErr w:type="spellEnd"/>
+            <w:r>
+              <w:t xml:space="preserve"> se integre con mi navegador web para autocompletar contraseñas automáticamente.</w:t>
             </w:r>
           </w:p>
         </w:tc>
@@ -2414,7 +2448,7 @@
               <w:cnfStyle w:val="000000000000" w:firstRow="0" w:lastRow="0" w:firstColumn="0" w:lastColumn="0" w:oddVBand="0" w:evenVBand="0" w:oddHBand="0" w:evenHBand="0" w:firstRowFirstColumn="0" w:firstRowLastColumn="0" w:lastRowFirstColumn="0" w:lastRowLastColumn="0"/>
             </w:pPr>
             <w:r>
-              <w:t>3 días ideales</w:t>
+              <w:t>4 días ideales</w:t>
             </w:r>
           </w:p>
         </w:tc>
@@ -2456,7 +2490,10 @@
               <w:cnfStyle w:val="000000100000" w:firstRow="0" w:lastRow="0" w:firstColumn="0" w:lastColumn="0" w:oddVBand="0" w:evenVBand="0" w:oddHBand="1" w:evenHBand="0" w:firstRowFirstColumn="0" w:firstRowLastColumn="0" w:lastRowFirstColumn="0" w:lastRowLastColumn="0"/>
             </w:pPr>
             <w:r>
-              <w:t>HU019</w:t>
+              <w:t>HU0</w:t>
+            </w:r>
+            <w:r>
+              <w:t>19</w:t>
             </w:r>
           </w:p>
         </w:tc>
@@ -2470,8 +2507,13 @@
               <w:cnfStyle w:val="000000100000" w:firstRow="0" w:lastRow="0" w:firstColumn="0" w:lastColumn="0" w:oddVBand="0" w:evenVBand="0" w:oddHBand="1" w:evenHBand="0" w:firstRowFirstColumn="0" w:firstRowLastColumn="0" w:lastRowFirstColumn="0" w:lastRowLastColumn="0"/>
             </w:pPr>
             <w:r>
-              <w:t>Integración con navegador</w:t>
-            </w:r>
+              <w:t xml:space="preserve">Soporte </w:t>
+            </w:r>
+            <w:proofErr w:type="spellStart"/>
+            <w:r>
+              <w:t>multi-idioma</w:t>
+            </w:r>
+            <w:proofErr w:type="spellEnd"/>
           </w:p>
         </w:tc>
         <w:tc>
@@ -2484,15 +2526,7 @@
               <w:cnfStyle w:val="000000100000" w:firstRow="0" w:lastRow="0" w:firstColumn="0" w:lastColumn="0" w:oddVBand="0" w:evenVBand="0" w:oddHBand="1" w:evenHBand="0" w:firstRowFirstColumn="0" w:firstRowLastColumn="0" w:lastRowFirstColumn="0" w:lastRowLastColumn="0"/>
             </w:pPr>
             <w:r>
-              <w:t xml:space="preserve">Como usuario, quiero que </w:t>
-            </w:r>
-            <w:proofErr w:type="spellStart"/>
-            <w:r>
-              <w:t>PassKeeper</w:t>
-            </w:r>
-            <w:proofErr w:type="spellEnd"/>
-            <w:r>
-              <w:t xml:space="preserve"> se integre con mi navegador web para autocompletar contraseñas automáticamente.</w:t>
+              <w:t>Como usuario, quiero poder cambiar el idioma de la aplicación para facilitar su uso.</w:t>
             </w:r>
           </w:p>
         </w:tc>
@@ -2507,7 +2541,7 @@
               <w:cnfStyle w:val="000000100000" w:firstRow="0" w:lastRow="0" w:firstColumn="0" w:lastColumn="0" w:oddVBand="0" w:evenVBand="0" w:oddHBand="1" w:evenHBand="0" w:firstRowFirstColumn="0" w:firstRowLastColumn="0" w:lastRowFirstColumn="0" w:lastRowLastColumn="0"/>
             </w:pPr>
             <w:r>
-              <w:t>4 días ideales</w:t>
+              <w:t>3 días ideales</w:t>
             </w:r>
           </w:p>
         </w:tc>
@@ -2546,7 +2580,10 @@
               <w:cnfStyle w:val="000000000000" w:firstRow="0" w:lastRow="0" w:firstColumn="0" w:lastColumn="0" w:oddVBand="0" w:evenVBand="0" w:oddHBand="0" w:evenHBand="0" w:firstRowFirstColumn="0" w:firstRowLastColumn="0" w:lastRowFirstColumn="0" w:lastRowLastColumn="0"/>
             </w:pPr>
             <w:r>
-              <w:t>HU020</w:t>
+              <w:t>HU0</w:t>
+            </w:r>
+            <w:r>
+              <w:t>20</w:t>
             </w:r>
           </w:p>
         </w:tc>
@@ -2560,26 +2597,29 @@
               <w:cnfStyle w:val="000000000000" w:firstRow="0" w:lastRow="0" w:firstColumn="0" w:lastColumn="0" w:oddVBand="0" w:evenVBand="0" w:oddHBand="0" w:evenHBand="0" w:firstRowFirstColumn="0" w:firstRowLastColumn="0" w:lastRowFirstColumn="0" w:lastRowLastColumn="0"/>
             </w:pPr>
             <w:r>
-              <w:t xml:space="preserve">Soporte </w:t>
+              <w:t>Ver historial de contraseñas.</w:t>
+            </w:r>
+          </w:p>
+        </w:tc>
+        <w:tc>
+          <w:tcPr>
+            <w:tcW w:w="3044" w:type="dxa"/>
+          </w:tcPr>
+          <w:p>
+            <w:pPr>
+              <w:pStyle w:val="Contenidotabla"/>
+              <w:cnfStyle w:val="000000000000" w:firstRow="0" w:lastRow="0" w:firstColumn="0" w:lastColumn="0" w:oddVBand="0" w:evenVBand="0" w:oddHBand="0" w:evenHBand="0" w:firstRowFirstColumn="0" w:firstRowLastColumn="0" w:lastRowFirstColumn="0" w:lastRowLastColumn="0"/>
+            </w:pPr>
+            <w:r>
+              <w:t xml:space="preserve">Como usuario, quiero ver el número total de contraseñas almacenadas en </w:t>
             </w:r>
             <w:proofErr w:type="spellStart"/>
             <w:r>
-              <w:t>multi-idioma</w:t>
+              <w:t>PassKeeper</w:t>
             </w:r>
             <w:proofErr w:type="spellEnd"/>
-          </w:p>
-        </w:tc>
-        <w:tc>
-          <w:tcPr>
-            <w:tcW w:w="3044" w:type="dxa"/>
-          </w:tcPr>
-          <w:p>
-            <w:pPr>
-              <w:pStyle w:val="Contenidotabla"/>
-              <w:cnfStyle w:val="000000000000" w:firstRow="0" w:lastRow="0" w:firstColumn="0" w:lastColumn="0" w:oddVBand="0" w:evenVBand="0" w:oddHBand="0" w:evenHBand="0" w:firstRowFirstColumn="0" w:firstRowLastColumn="0" w:lastRowFirstColumn="0" w:lastRowLastColumn="0"/>
-            </w:pPr>
-            <w:r>
-              <w:t>Como usuario, quiero poder cambiar el idioma de la aplicación para facilitar su uso.</w:t>
+            <w:r>
+              <w:t xml:space="preserve"> en la página principal para tener una visión rápida de cuántas tengo.</w:t>
             </w:r>
           </w:p>
         </w:tc>
@@ -2594,7 +2634,7 @@
               <w:cnfStyle w:val="000000000000" w:firstRow="0" w:lastRow="0" w:firstColumn="0" w:lastColumn="0" w:oddVBand="0" w:evenVBand="0" w:oddHBand="0" w:evenHBand="0" w:firstRowFirstColumn="0" w:firstRowLastColumn="0" w:lastRowFirstColumn="0" w:lastRowLastColumn="0"/>
             </w:pPr>
             <w:r>
-              <w:t>3 días ideales</w:t>
+              <w:t>5 diales ideales.</w:t>
             </w:r>
           </w:p>
         </w:tc>
@@ -2635,6 +2675,12 @@
               <w:pStyle w:val="Contenidotabla"/>
               <w:cnfStyle w:val="000000100000" w:firstRow="0" w:lastRow="0" w:firstColumn="0" w:lastColumn="0" w:oddVBand="0" w:evenVBand="0" w:oddHBand="1" w:evenHBand="0" w:firstRowFirstColumn="0" w:firstRowLastColumn="0" w:lastRowFirstColumn="0" w:lastRowLastColumn="0"/>
             </w:pPr>
+            <w:r>
+              <w:t>HU02</w:t>
+            </w:r>
+            <w:r>
+              <w:t>1</w:t>
+            </w:r>
           </w:p>
         </w:tc>
         <w:tc>
@@ -2646,6 +2692,9 @@
               <w:pStyle w:val="Contenidotabla"/>
               <w:cnfStyle w:val="000000100000" w:firstRow="0" w:lastRow="0" w:firstColumn="0" w:lastColumn="0" w:oddVBand="0" w:evenVBand="0" w:oddHBand="1" w:evenHBand="0" w:firstRowFirstColumn="0" w:firstRowLastColumn="0" w:lastRowFirstColumn="0" w:lastRowLastColumn="0"/>
             </w:pPr>
+            <w:r>
+              <w:t>Activar/desactivar notificaciones de la app</w:t>
+            </w:r>
           </w:p>
         </w:tc>
         <w:tc>
@@ -2657,6 +2706,17 @@
               <w:pStyle w:val="Contenidotabla"/>
               <w:cnfStyle w:val="000000100000" w:firstRow="0" w:lastRow="0" w:firstColumn="0" w:lastColumn="0" w:oddVBand="0" w:evenVBand="0" w:oddHBand="1" w:evenHBand="0" w:firstRowFirstColumn="0" w:firstRowLastColumn="0" w:lastRowFirstColumn="0" w:lastRowLastColumn="0"/>
             </w:pPr>
+            <w:r>
+              <w:t xml:space="preserve">Como usuario, quiero poder activar o desactivar las notificaciones de </w:t>
+            </w:r>
+            <w:proofErr w:type="spellStart"/>
+            <w:r>
+              <w:t>PassKeeper</w:t>
+            </w:r>
+            <w:proofErr w:type="spellEnd"/>
+            <w:r>
+              <w:t xml:space="preserve"> para controlar las alertas que recibo.</w:t>
+            </w:r>
           </w:p>
         </w:tc>
         <w:tc>
@@ -2669,6 +2729,17 @@
               <w:jc w:val="center"/>
               <w:cnfStyle w:val="000000100000" w:firstRow="0" w:lastRow="0" w:firstColumn="0" w:lastColumn="0" w:oddVBand="0" w:evenVBand="0" w:oddHBand="1" w:evenHBand="0" w:firstRowFirstColumn="0" w:firstRowLastColumn="0" w:lastRowFirstColumn="0" w:lastRowLastColumn="0"/>
             </w:pPr>
+            <w:r>
+              <w:t xml:space="preserve">3 </w:t>
+            </w:r>
+            <w:proofErr w:type="spellStart"/>
+            <w:r>
+              <w:t>dias</w:t>
+            </w:r>
+            <w:proofErr w:type="spellEnd"/>
+            <w:r>
+              <w:t xml:space="preserve"> ideales.</w:t>
+            </w:r>
           </w:p>
         </w:tc>
         <w:tc>
@@ -2705,6 +2776,12 @@
               <w:pStyle w:val="Contenidotabla"/>
               <w:cnfStyle w:val="000000000000" w:firstRow="0" w:lastRow="0" w:firstColumn="0" w:lastColumn="0" w:oddVBand="0" w:evenVBand="0" w:oddHBand="0" w:evenHBand="0" w:firstRowFirstColumn="0" w:firstRowLastColumn="0" w:lastRowFirstColumn="0" w:lastRowLastColumn="0"/>
             </w:pPr>
+            <w:r>
+              <w:t>HU02</w:t>
+            </w:r>
+            <w:r>
+              <w:t>2</w:t>
+            </w:r>
           </w:p>
         </w:tc>
         <w:tc>
@@ -2716,6 +2793,9 @@
               <w:pStyle w:val="Contenidotabla"/>
               <w:cnfStyle w:val="000000000000" w:firstRow="0" w:lastRow="0" w:firstColumn="0" w:lastColumn="0" w:oddVBand="0" w:evenVBand="0" w:oddHBand="0" w:evenHBand="0" w:firstRowFirstColumn="0" w:firstRowLastColumn="0" w:lastRowFirstColumn="0" w:lastRowLastColumn="0"/>
             </w:pPr>
+            <w:r>
+              <w:t>Ver detalles de mi cuenta</w:t>
+            </w:r>
           </w:p>
         </w:tc>
         <w:tc>
@@ -2727,6 +2807,17 @@
               <w:pStyle w:val="Contenidotabla"/>
               <w:cnfStyle w:val="000000000000" w:firstRow="0" w:lastRow="0" w:firstColumn="0" w:lastColumn="0" w:oddVBand="0" w:evenVBand="0" w:oddHBand="0" w:evenHBand="0" w:firstRowFirstColumn="0" w:firstRowLastColumn="0" w:lastRowFirstColumn="0" w:lastRowLastColumn="0"/>
             </w:pPr>
+            <w:r>
+              <w:t xml:space="preserve">Como usuario, quiero ver los detalles de mi cuenta (correo electrónico, fecha de registro, etc.) en la configuración de </w:t>
+            </w:r>
+            <w:proofErr w:type="spellStart"/>
+            <w:r>
+              <w:t>PassKeeper</w:t>
+            </w:r>
+            <w:proofErr w:type="spellEnd"/>
+            <w:r>
+              <w:t>.</w:t>
+            </w:r>
           </w:p>
         </w:tc>
         <w:tc>
@@ -2739,6 +2830,17 @@
               <w:jc w:val="center"/>
               <w:cnfStyle w:val="000000000000" w:firstRow="0" w:lastRow="0" w:firstColumn="0" w:lastColumn="0" w:oddVBand="0" w:evenVBand="0" w:oddHBand="0" w:evenHBand="0" w:firstRowFirstColumn="0" w:firstRowLastColumn="0" w:lastRowFirstColumn="0" w:lastRowLastColumn="0"/>
             </w:pPr>
+            <w:r>
+              <w:t xml:space="preserve">5 </w:t>
+            </w:r>
+            <w:proofErr w:type="spellStart"/>
+            <w:r>
+              <w:t>dias</w:t>
+            </w:r>
+            <w:proofErr w:type="spellEnd"/>
+            <w:r>
+              <w:t xml:space="preserve"> ideales.</w:t>
+            </w:r>
           </w:p>
         </w:tc>
         <w:tc>
@@ -2778,6 +2880,12 @@
               <w:pStyle w:val="Contenidotabla"/>
               <w:cnfStyle w:val="000000100000" w:firstRow="0" w:lastRow="0" w:firstColumn="0" w:lastColumn="0" w:oddVBand="0" w:evenVBand="0" w:oddHBand="1" w:evenHBand="0" w:firstRowFirstColumn="0" w:firstRowLastColumn="0" w:lastRowFirstColumn="0" w:lastRowLastColumn="0"/>
             </w:pPr>
+            <w:r>
+              <w:t>HU02</w:t>
+            </w:r>
+            <w:r>
+              <w:t xml:space="preserve">3 </w:t>
+            </w:r>
           </w:p>
         </w:tc>
         <w:tc>
@@ -2789,6 +2897,9 @@
               <w:pStyle w:val="Contenidotabla"/>
               <w:cnfStyle w:val="000000100000" w:firstRow="0" w:lastRow="0" w:firstColumn="0" w:lastColumn="0" w:oddVBand="0" w:evenVBand="0" w:oddHBand="1" w:evenHBand="0" w:firstRowFirstColumn="0" w:firstRowLastColumn="0" w:lastRowFirstColumn="0" w:lastRowLastColumn="0"/>
             </w:pPr>
+            <w:r>
+              <w:t>Ver fecha de última modificación de contraseña</w:t>
+            </w:r>
           </w:p>
         </w:tc>
         <w:tc>
@@ -2800,6 +2911,12 @@
               <w:pStyle w:val="Contenidotabla"/>
               <w:cnfStyle w:val="000000100000" w:firstRow="0" w:lastRow="0" w:firstColumn="0" w:lastColumn="0" w:oddVBand="0" w:evenVBand="0" w:oddHBand="1" w:evenHBand="0" w:firstRowFirstColumn="0" w:firstRowLastColumn="0" w:lastRowFirstColumn="0" w:lastRowLastColumn="0"/>
             </w:pPr>
+            <w:r>
+              <w:t>C</w:t>
+            </w:r>
+            <w:r>
+              <w:t>omo usuario, quiero poder ver la fecha en la que modifiqué una contraseña por última vez para saber cuándo fue actualizada.</w:t>
+            </w:r>
           </w:p>
         </w:tc>
         <w:tc>
@@ -2812,6 +2929,17 @@
               <w:jc w:val="center"/>
               <w:cnfStyle w:val="000000100000" w:firstRow="0" w:lastRow="0" w:firstColumn="0" w:lastColumn="0" w:oddVBand="0" w:evenVBand="0" w:oddHBand="1" w:evenHBand="0" w:firstRowFirstColumn="0" w:firstRowLastColumn="0" w:lastRowFirstColumn="0" w:lastRowLastColumn="0"/>
             </w:pPr>
+            <w:r>
+              <w:t xml:space="preserve">4 </w:t>
+            </w:r>
+            <w:proofErr w:type="spellStart"/>
+            <w:r>
+              <w:t>dias</w:t>
+            </w:r>
+            <w:proofErr w:type="spellEnd"/>
+            <w:r>
+              <w:t xml:space="preserve"> ideales.</w:t>
+            </w:r>
           </w:p>
         </w:tc>
         <w:tc>
@@ -2848,6 +2976,12 @@
               <w:pStyle w:val="Contenidotabla"/>
               <w:cnfStyle w:val="000000000000" w:firstRow="0" w:lastRow="0" w:firstColumn="0" w:lastColumn="0" w:oddVBand="0" w:evenVBand="0" w:oddHBand="0" w:evenHBand="0" w:firstRowFirstColumn="0" w:firstRowLastColumn="0" w:lastRowFirstColumn="0" w:lastRowLastColumn="0"/>
             </w:pPr>
+            <w:r>
+              <w:t>HU02</w:t>
+            </w:r>
+            <w:r>
+              <w:t>4</w:t>
+            </w:r>
           </w:p>
         </w:tc>
         <w:tc>
@@ -2859,6 +2993,9 @@
               <w:pStyle w:val="Contenidotabla"/>
               <w:cnfStyle w:val="000000000000" w:firstRow="0" w:lastRow="0" w:firstColumn="0" w:lastColumn="0" w:oddVBand="0" w:evenVBand="0" w:oddHBand="0" w:evenHBand="0" w:firstRowFirstColumn="0" w:firstRowLastColumn="0" w:lastRowFirstColumn="0" w:lastRowLastColumn="0"/>
             </w:pPr>
+            <w:r>
+              <w:t>Actualizar correo electrónico</w:t>
+            </w:r>
           </w:p>
         </w:tc>
         <w:tc>
@@ -2870,6 +3007,9 @@
               <w:pStyle w:val="Contenidotabla"/>
               <w:cnfStyle w:val="000000000000" w:firstRow="0" w:lastRow="0" w:firstColumn="0" w:lastColumn="0" w:oddVBand="0" w:evenVBand="0" w:oddHBand="0" w:evenHBand="0" w:firstRowFirstColumn="0" w:firstRowLastColumn="0" w:lastRowFirstColumn="0" w:lastRowLastColumn="0"/>
             </w:pPr>
+            <w:r>
+              <w:t>Como usuario, quiero poder actualizar mi dirección de correo electrónico en caso de que cambie para mantener mi cuenta al día.</w:t>
+            </w:r>
           </w:p>
         </w:tc>
         <w:tc>
@@ -2882,6 +3022,17 @@
               <w:jc w:val="center"/>
               <w:cnfStyle w:val="000000000000" w:firstRow="0" w:lastRow="0" w:firstColumn="0" w:lastColumn="0" w:oddVBand="0" w:evenVBand="0" w:oddHBand="0" w:evenHBand="0" w:firstRowFirstColumn="0" w:firstRowLastColumn="0" w:lastRowFirstColumn="0" w:lastRowLastColumn="0"/>
             </w:pPr>
+            <w:r>
+              <w:t xml:space="preserve">3 </w:t>
+            </w:r>
+            <w:proofErr w:type="spellStart"/>
+            <w:r>
+              <w:t>dias</w:t>
+            </w:r>
+            <w:proofErr w:type="spellEnd"/>
+            <w:r>
+              <w:t xml:space="preserve"> ideales.</w:t>
+            </w:r>
           </w:p>
         </w:tc>
         <w:tc>
@@ -2921,6 +3072,12 @@
               <w:pStyle w:val="Contenidotabla"/>
               <w:cnfStyle w:val="000000100000" w:firstRow="0" w:lastRow="0" w:firstColumn="0" w:lastColumn="0" w:oddVBand="0" w:evenVBand="0" w:oddHBand="1" w:evenHBand="0" w:firstRowFirstColumn="0" w:firstRowLastColumn="0" w:lastRowFirstColumn="0" w:lastRowLastColumn="0"/>
             </w:pPr>
+            <w:r>
+              <w:t>HU02</w:t>
+            </w:r>
+            <w:r>
+              <w:t>5</w:t>
+            </w:r>
           </w:p>
         </w:tc>
         <w:tc>
@@ -2932,6 +3089,9 @@
               <w:pStyle w:val="Contenidotabla"/>
               <w:cnfStyle w:val="000000100000" w:firstRow="0" w:lastRow="0" w:firstColumn="0" w:lastColumn="0" w:oddVBand="0" w:evenVBand="0" w:oddHBand="1" w:evenHBand="0" w:firstRowFirstColumn="0" w:firstRowLastColumn="0" w:lastRowFirstColumn="0" w:lastRowLastColumn="0"/>
             </w:pPr>
+            <w:r>
+              <w:t>Ver número total de contraseñas</w:t>
+            </w:r>
           </w:p>
         </w:tc>
         <w:tc>
@@ -2943,6 +3103,22 @@
               <w:pStyle w:val="Contenidotabla"/>
               <w:cnfStyle w:val="000000100000" w:firstRow="0" w:lastRow="0" w:firstColumn="0" w:lastColumn="0" w:oddVBand="0" w:evenVBand="0" w:oddHBand="1" w:evenHBand="0" w:firstRowFirstColumn="0" w:firstRowLastColumn="0" w:lastRowFirstColumn="0" w:lastRowLastColumn="0"/>
             </w:pPr>
+            <w:r>
+              <w:t>Como usuario, quiero ver el número total de contraseñas almacen</w:t>
+            </w:r>
+            <w:bookmarkStart w:id="2" w:name="_GoBack"/>
+            <w:bookmarkEnd w:id="2"/>
+            <w:r>
+              <w:t xml:space="preserve">adas en </w:t>
+            </w:r>
+            <w:proofErr w:type="spellStart"/>
+            <w:r>
+              <w:t>PassKeeper</w:t>
+            </w:r>
+            <w:proofErr w:type="spellEnd"/>
+            <w:r>
+              <w:t xml:space="preserve"> en la página principal para tener una visión rápida de cuántas tengo.</w:t>
+            </w:r>
           </w:p>
         </w:tc>
         <w:tc>
@@ -2955,6 +3131,17 @@
               <w:jc w:val="center"/>
               <w:cnfStyle w:val="000000100000" w:firstRow="0" w:lastRow="0" w:firstColumn="0" w:lastColumn="0" w:oddVBand="0" w:evenVBand="0" w:oddHBand="1" w:evenHBand="0" w:firstRowFirstColumn="0" w:firstRowLastColumn="0" w:lastRowFirstColumn="0" w:lastRowLastColumn="0"/>
             </w:pPr>
+            <w:r>
+              <w:t xml:space="preserve">2 </w:t>
+            </w:r>
+            <w:proofErr w:type="spellStart"/>
+            <w:r>
+              <w:t>dias</w:t>
+            </w:r>
+            <w:proofErr w:type="spellEnd"/>
+            <w:r>
+              <w:t xml:space="preserve"> ideales.</w:t>
+            </w:r>
           </w:p>
         </w:tc>
         <w:tc>
@@ -3278,11 +3465,21 @@
       <w:r>
         <w:t xml:space="preserve">Ítem </w:t>
       </w:r>
-      <w:fldSimple w:instr=" SEQ ejer\* CardText \* MERGEFORMAT \* Lower \* MERGEFORMAT ">
-        <w:r>
-          <w:t>dos</w:t>
-        </w:r>
-      </w:fldSimple>
+      <w:r>
+        <w:fldChar w:fldCharType="begin"/>
+      </w:r>
+      <w:r>
+        <w:instrText xml:space="preserve"> SEQ ejer\* CardText \* MERGEFORMAT \* Lower \* MERGEFORMAT </w:instrText>
+      </w:r>
+      <w:r>
+        <w:fldChar w:fldCharType="separate"/>
+      </w:r>
+      <w:r>
+        <w:t>dos</w:t>
+      </w:r>
+      <w:r>
+        <w:fldChar w:fldCharType="end"/>
+      </w:r>
     </w:p>
     <w:p>
       <w:pPr>
@@ -3617,11 +3814,21 @@
       <w:r>
         <w:t xml:space="preserve">Ítem </w:t>
       </w:r>
-      <w:fldSimple w:instr=" SEQ ejer\* CardText \* MERGEFORMAT \* Lower \* MERGEFORMAT ">
-        <w:r>
-          <w:t>tres</w:t>
-        </w:r>
-      </w:fldSimple>
+      <w:r>
+        <w:fldChar w:fldCharType="begin"/>
+      </w:r>
+      <w:r>
+        <w:instrText xml:space="preserve"> SEQ ejer\* CardText \* MERGEFORMAT \* Lower \* MERGEFORMAT </w:instrText>
+      </w:r>
+      <w:r>
+        <w:fldChar w:fldCharType="separate"/>
+      </w:r>
+      <w:r>
+        <w:t>tres</w:t>
+      </w:r>
+      <w:r>
+        <w:fldChar w:fldCharType="end"/>
+      </w:r>
     </w:p>
     <w:p>
       <w:pPr>
@@ -3680,11 +3887,21 @@
       <w:r>
         <w:t xml:space="preserve">Ítem </w:t>
       </w:r>
-      <w:fldSimple w:instr=" SEQ ejer\* CardText \* MERGEFORMAT \* Lower \* MERGEFORMAT ">
-        <w:r>
-          <w:t>cuatro</w:t>
-        </w:r>
-      </w:fldSimple>
+      <w:r>
+        <w:fldChar w:fldCharType="begin"/>
+      </w:r>
+      <w:r>
+        <w:instrText xml:space="preserve"> SEQ ejer\* CardText \* MERGEFORMAT \* Lower \* MERGEFORMAT </w:instrText>
+      </w:r>
+      <w:r>
+        <w:fldChar w:fldCharType="separate"/>
+      </w:r>
+      <w:r>
+        <w:t>cuatro</w:t>
+      </w:r>
+      <w:r>
+        <w:fldChar w:fldCharType="end"/>
+      </w:r>
     </w:p>
     <w:p>
       <w:pPr>
@@ -3707,7 +3924,6 @@
           <w:rFonts w:eastAsia="Times New Roman"/>
           <w:lang w:val="es-ES" w:eastAsia="es-ES"/>
         </w:rPr>
-        <w:lastRenderedPageBreak/>
         <w:t>Sprint backlog</w:t>
       </w:r>
     </w:p>
@@ -4258,11 +4474,21 @@
       <w:r>
         <w:t xml:space="preserve">Ítem </w:t>
       </w:r>
-      <w:fldSimple w:instr=" SEQ ejer\* CardText \* MERGEFORMAT \* Lower \* MERGEFORMAT ">
-        <w:r>
-          <w:t>cinco</w:t>
-        </w:r>
-      </w:fldSimple>
+      <w:r>
+        <w:fldChar w:fldCharType="begin"/>
+      </w:r>
+      <w:r>
+        <w:instrText xml:space="preserve"> SEQ ejer\* CardText \* MERGEFORMAT \* Lower \* MERGEFORMAT </w:instrText>
+      </w:r>
+      <w:r>
+        <w:fldChar w:fldCharType="separate"/>
+      </w:r>
+      <w:r>
+        <w:t>cinco</w:t>
+      </w:r>
+      <w:r>
+        <w:fldChar w:fldCharType="end"/>
+      </w:r>
     </w:p>
     <w:p>
       <w:pPr>
@@ -4769,6 +4995,7 @@
               <w:pStyle w:val="Contenidotabla"/>
             </w:pPr>
             <w:r>
+              <w:lastRenderedPageBreak/>
               <w:t>Valiosa</w:t>
             </w:r>
           </w:p>
@@ -8146,7 +8373,7 @@
 </file>
 
 <file path=customXml/itemProps1.xml><?xml version="1.0" encoding="utf-8"?>
-<ds:datastoreItem xmlns:ds="http://schemas.openxmlformats.org/officeDocument/2006/customXml" ds:itemID="{DE9A6318-F678-4F3C-BBD0-849DF33983BD}">
+<ds:datastoreItem xmlns:ds="http://schemas.openxmlformats.org/officeDocument/2006/customXml" ds:itemID="{427CF4B7-4F15-4B9C-AF84-658D00DDAC91}">
   <ds:schemaRefs>
     <ds:schemaRef ds:uri="http://schemas.openxmlformats.org/officeDocument/2006/bibliography"/>
   </ds:schemaRefs>

</xml_diff>